<commit_message>
Rough rough draft of user manual
Has semi-vague descriptions.  they'll need to be fleshed out later - I'm
pretty sure it's not completely accurate to how it's actually going to
work.
</commit_message>
<xml_diff>
--- a/Veni-VA-app-V2/UserManualV1.docx
+++ b/Veni-VA-app-V2/UserManualV1.docx
@@ -2,7 +2,10 @@
 <file path=word/document.xml><?xml version="1.0" encoding="utf-8"?>
 <w:document xmlns:wpc="http://schemas.microsoft.com/office/word/2010/wordprocessingCanvas" xmlns:mc="http://schemas.openxmlformats.org/markup-compatibility/2006" xmlns:o="urn:schemas-microsoft-com:office:office" xmlns:r="http://schemas.openxmlformats.org/officeDocument/2006/relationships" xmlns:m="http://schemas.openxmlformats.org/officeDocument/2006/math" xmlns:v="urn:schemas-microsoft-com:vml" xmlns:wp14="http://schemas.microsoft.com/office/word/2010/wordprocessingDrawing" xmlns:wp="http://schemas.openxmlformats.org/drawingml/2006/wordprocessingDrawing" xmlns:w10="urn:schemas-microsoft-com:office:word" xmlns:w="http://schemas.openxmlformats.org/wordprocessingml/2006/main" xmlns:w14="http://schemas.microsoft.com/office/word/2010/wordml" xmlns:w15="http://schemas.microsoft.com/office/word/2012/wordml" xmlns:wpg="http://schemas.microsoft.com/office/word/2010/wordprocessingGroup" xmlns:wpi="http://schemas.microsoft.com/office/word/2010/wordprocessingInk" xmlns:wne="http://schemas.microsoft.com/office/word/2006/wordml" xmlns:wps="http://schemas.microsoft.com/office/word/2010/wordprocessingShape" mc:Ignorable="w14 w15 wp14">
   <w:body>
-    <w:p/>
+    <w:p>
+      <w:bookmarkStart w:id="0" w:name="_GoBack"/>
+      <w:bookmarkEnd w:id="0"/>
+    </w:p>
     <w:tbl>
       <w:tblPr>
         <w:tblStyle w:val="TableGrid"/>
@@ -99,8 +102,9 @@
                 <w:sz w:val="80"/>
                 <w:szCs w:val="80"/>
               </w:rPr>
-              <w:t xml:space="preserve"> Document</w:t>
-            </w:r>
+              <w:t xml:space="preserve"> </w:t>
+            </w:r>
+            <w:proofErr w:type="spellStart"/>
             <w:r>
               <w:rPr>
                 <w:b/>
@@ -108,8 +112,18 @@
                 <w:sz w:val="80"/>
                 <w:szCs w:val="80"/>
               </w:rPr>
+              <w:t>Document</w:t>
+            </w:r>
+            <w:r>
+              <w:rPr>
+                <w:b/>
+                <w:color w:val="3B3B3B"/>
+                <w:sz w:val="80"/>
+                <w:szCs w:val="80"/>
+              </w:rPr>
               <w:t>ion</w:t>
             </w:r>
+            <w:proofErr w:type="spellEnd"/>
           </w:p>
         </w:tc>
       </w:tr>
@@ -195,8 +209,19 @@
                 <w:sz w:val="36"/>
                 <w:szCs w:val="36"/>
               </w:rPr>
-              <w:t>R.Z. Wenkstern</w:t>
-            </w:r>
+              <w:t xml:space="preserve">R.Z. </w:t>
+            </w:r>
+            <w:proofErr w:type="spellStart"/>
+            <w:r>
+              <w:rPr>
+                <w:b/>
+                <w:color w:val="7F7F7F" w:themeColor="text1" w:themeTint="80"/>
+                <w:sz w:val="36"/>
+                <w:szCs w:val="36"/>
+              </w:rPr>
+              <w:t>Wenkstern</w:t>
+            </w:r>
+            <w:proofErr w:type="spellEnd"/>
             <w:r>
               <w:rPr>
                 <w:b/>
@@ -381,8 +406,36 @@
                 <w:sz w:val="24"/>
                 <w:szCs w:val="24"/>
               </w:rPr>
-              <w:t xml:space="preserve"> Anant Kambli</w:t>
-            </w:r>
+              <w:t xml:space="preserve"> </w:t>
+            </w:r>
+            <w:proofErr w:type="spellStart"/>
+            <w:r>
+              <w:rPr>
+                <w:b/>
+                <w:sz w:val="24"/>
+                <w:szCs w:val="24"/>
+              </w:rPr>
+              <w:t>Anant</w:t>
+            </w:r>
+            <w:proofErr w:type="spellEnd"/>
+            <w:r>
+              <w:rPr>
+                <w:b/>
+                <w:sz w:val="24"/>
+                <w:szCs w:val="24"/>
+              </w:rPr>
+              <w:t xml:space="preserve"> </w:t>
+            </w:r>
+            <w:proofErr w:type="spellStart"/>
+            <w:r>
+              <w:rPr>
+                <w:b/>
+                <w:sz w:val="24"/>
+                <w:szCs w:val="24"/>
+              </w:rPr>
+              <w:t>Kambli</w:t>
+            </w:r>
+            <w:proofErr w:type="spellEnd"/>
           </w:p>
         </w:tc>
       </w:tr>
@@ -414,7 +467,15 @@
                 <w:b/>
                 <w:sz w:val="24"/>
               </w:rPr>
-              <w:t>Raleigh Murr</w:t>
+              <w:t xml:space="preserve">Raleigh </w:t>
+            </w:r>
+            <w:proofErr w:type="spellStart"/>
+            <w:r>
+              <w:rPr>
+                <w:b/>
+                <w:sz w:val="24"/>
+              </w:rPr>
+              <w:t>Murr</w:t>
             </w:r>
             <w:r>
               <w:rPr>
@@ -431,6 +492,7 @@
               </w:rPr>
               <w:t>y</w:t>
             </w:r>
+            <w:proofErr w:type="spellEnd"/>
           </w:p>
         </w:tc>
       </w:tr>
@@ -449,13 +511,23 @@
                 <w:szCs w:val="24"/>
               </w:rPr>
             </w:pPr>
+            <w:proofErr w:type="spellStart"/>
             <w:r>
               <w:rPr>
                 <w:b/>
                 <w:sz w:val="24"/>
                 <w:szCs w:val="24"/>
               </w:rPr>
-              <w:t>Shahed Shuman</w:t>
+              <w:t>Shahed</w:t>
+            </w:r>
+            <w:proofErr w:type="spellEnd"/>
+            <w:r>
+              <w:rPr>
+                <w:b/>
+                <w:sz w:val="24"/>
+                <w:szCs w:val="24"/>
+              </w:rPr>
+              <w:t xml:space="preserve"> Shuman</w:t>
             </w:r>
           </w:p>
         </w:tc>
@@ -491,8 +563,8 @@
       <w:pPr>
         <w:pStyle w:val="Heading1"/>
       </w:pPr>
-      <w:bookmarkStart w:id="0" w:name="_Toc271205412"/>
       <w:bookmarkStart w:id="1" w:name="_Toc415415613"/>
+      <w:bookmarkStart w:id="2" w:name="_Toc271205412"/>
       <w:r>
         <w:lastRenderedPageBreak/>
         <w:t>Revision History</w:t>
@@ -1469,8 +1541,8 @@
       <w:pPr>
         <w:pStyle w:val="Heading1"/>
       </w:pPr>
-      <w:bookmarkStart w:id="2" w:name="_Toc415415614"/>
-      <w:bookmarkEnd w:id="0"/>
+      <w:bookmarkStart w:id="3" w:name="_Toc415415614"/>
+      <w:bookmarkEnd w:id="2"/>
       <w:r>
         <w:lastRenderedPageBreak/>
         <w:t xml:space="preserve">1. </w:t>
@@ -1478,7 +1550,7 @@
       <w:r>
         <w:t>Overview</w:t>
       </w:r>
-      <w:bookmarkEnd w:id="2"/>
+      <w:bookmarkEnd w:id="3"/>
     </w:p>
     <w:p>
       <w:pPr>
@@ -1498,6 +1570,7 @@
         </w:rPr>
         <w:t xml:space="preserve">he </w:t>
       </w:r>
+      <w:proofErr w:type="spellStart"/>
       <w:r>
         <w:rPr>
           <w:i/>
@@ -1512,6 +1585,7 @@
         </w:rPr>
         <w:t>eni</w:t>
       </w:r>
+      <w:proofErr w:type="spellEnd"/>
       <w:r>
         <w:rPr>
           <w:sz w:val="24"/>
@@ -1530,14 +1604,34 @@
         </w:rPr>
         <w:t>.</w:t>
       </w:r>
+      <w:r>
+        <w:rPr>
+          <w:sz w:val="24"/>
+        </w:rPr>
+        <w:t xml:space="preserve"> (</w:t>
+      </w:r>
+      <w:proofErr w:type="gramStart"/>
+      <w:r>
+        <w:rPr>
+          <w:sz w:val="24"/>
+        </w:rPr>
+        <w:t>short</w:t>
+      </w:r>
+      <w:proofErr w:type="gramEnd"/>
+      <w:r>
+        <w:rPr>
+          <w:sz w:val="24"/>
+        </w:rPr>
+        <w:t>!)</w:t>
+      </w:r>
     </w:p>
     <w:p>
       <w:pPr>
         <w:pStyle w:val="Heading1"/>
       </w:pPr>
-      <w:bookmarkStart w:id="3" w:name="h.2et92p0" w:colFirst="0" w:colLast="0"/>
-      <w:bookmarkStart w:id="4" w:name="_Toc415415615"/>
-      <w:bookmarkEnd w:id="3"/>
+      <w:bookmarkStart w:id="4" w:name="h.2et92p0" w:colFirst="0" w:colLast="0"/>
+      <w:bookmarkStart w:id="5" w:name="_Toc415415615"/>
+      <w:bookmarkEnd w:id="4"/>
       <w:r>
         <w:t>2.</w:t>
       </w:r>
@@ -1547,25 +1641,42 @@
       <w:r>
         <w:t>Install</w:t>
       </w:r>
-      <w:bookmarkEnd w:id="4"/>
+      <w:bookmarkEnd w:id="5"/>
+      <w:r>
+        <w:t xml:space="preserve"> and Login</w:t>
+      </w:r>
     </w:p>
     <w:p>
       <w:pPr>
         <w:spacing w:before="65" w:after="0"/>
+        <w:rPr>
+          <w:sz w:val="24"/>
+          <w:szCs w:val="24"/>
+        </w:rPr>
       </w:pPr>
       <w:r>
         <w:rPr>
           <w:sz w:val="24"/>
           <w:szCs w:val="24"/>
         </w:rPr>
-        <w:t>Install process and First Run Experience</w:t>
+        <w:t xml:space="preserve">Once the user has downloaded the app, the </w:t>
       </w:r>
+      <w:proofErr w:type="spellStart"/>
+      <w:r>
+        <w:rPr>
+          <w:i/>
+          <w:sz w:val="24"/>
+          <w:szCs w:val="24"/>
+        </w:rPr>
+        <w:t>Veni</w:t>
+      </w:r>
+      <w:proofErr w:type="spellEnd"/>
       <w:r>
         <w:rPr>
           <w:sz w:val="24"/>
           <w:szCs w:val="24"/>
         </w:rPr>
-        <w:t xml:space="preserve">. </w:t>
+        <w:t xml:space="preserve"> icon will appear on the phone.  Clicking on the icon will run the app and take the user to the welcome page.</w:t>
       </w:r>
       <w:r>
         <w:rPr>
@@ -1574,12 +1685,41 @@
         </w:rPr>
         <w:t xml:space="preserve"> </w:t>
       </w:r>
+      <w:r>
+        <w:rPr>
+          <w:sz w:val="24"/>
+          <w:szCs w:val="24"/>
+        </w:rPr>
+        <w:t xml:space="preserve"> </w:t>
+      </w:r>
+      <w:r>
+        <w:rPr>
+          <w:sz w:val="24"/>
+          <w:szCs w:val="24"/>
+        </w:rPr>
+        <w:t>The welcome page has two buttons, login and register.  If this is the user’s first time using the app, the user shall click register.  This leads to a screen where the user may enter their information.  When entering the facilities, the user will be taken to another screen to select a facility from a list before returning to the information screen.  The user may repeat this process until the facilities list on the information screen is filled out with all of his/her facilities.  Once all the information is filled out, the user will click the next arrow at the bottom of the screen.  This will create the user’s account.  If the account is not created, an error message will appear stating why so the user may either enter the correct information or contact the VA.</w:t>
+      </w:r>
+      <w:bookmarkStart w:id="6" w:name="_Toc415415616"/>
     </w:p>
     <w:p>
       <w:pPr>
+        <w:spacing w:before="65" w:after="0"/>
+      </w:pPr>
+      <w:r>
+        <w:rPr>
+          <w:sz w:val="24"/>
+          <w:szCs w:val="24"/>
+        </w:rPr>
+        <w:t>If the user already has an account, the user may choose the login option.  This will take the user to a screen with a list of options.</w:t>
+      </w:r>
+      <w:r>
+        <w:t xml:space="preserve"> </w:t>
+      </w:r>
+    </w:p>
+    <w:p>
+      <w:pPr>
         <w:pStyle w:val="Heading1"/>
       </w:pPr>
-      <w:bookmarkStart w:id="5" w:name="_Toc415415616"/>
       <w:r>
         <w:t>3</w:t>
       </w:r>
@@ -1589,7 +1729,7 @@
       <w:r>
         <w:t>Download Appointments</w:t>
       </w:r>
-      <w:bookmarkEnd w:id="5"/>
+      <w:bookmarkEnd w:id="6"/>
     </w:p>
     <w:p>
       <w:r>
@@ -1621,9 +1761,9 @@
       <w:pPr>
         <w:pStyle w:val="Heading2"/>
       </w:pPr>
-      <w:bookmarkStart w:id="6" w:name="h.17dp8vu" w:colFirst="0" w:colLast="0"/>
-      <w:bookmarkStart w:id="7" w:name="_Toc415415617"/>
-      <w:bookmarkEnd w:id="6"/>
+      <w:bookmarkStart w:id="7" w:name="h.17dp8vu" w:colFirst="0" w:colLast="0"/>
+      <w:bookmarkStart w:id="8" w:name="_Toc415415617"/>
+      <w:bookmarkEnd w:id="7"/>
       <w:r>
         <w:t>3</w:t>
       </w:r>
@@ -1633,7 +1773,7 @@
       <w:r>
         <w:t>Add Appointments to Calendar</w:t>
       </w:r>
-      <w:bookmarkEnd w:id="7"/>
+      <w:bookmarkEnd w:id="8"/>
       <w:r>
         <w:t xml:space="preserve"> </w:t>
       </w:r>
@@ -1647,17 +1787,88 @@
           <w:szCs w:val="24"/>
         </w:rPr>
       </w:pPr>
-      <w:bookmarkStart w:id="8" w:name="h.26in1rg" w:colFirst="0" w:colLast="0"/>
-      <w:bookmarkStart w:id="9" w:name="h.58vk9qsrslk2" w:colFirst="0" w:colLast="0"/>
-      <w:bookmarkEnd w:id="8"/>
+      <w:bookmarkStart w:id="9" w:name="h.26in1rg" w:colFirst="0" w:colLast="0"/>
+      <w:bookmarkStart w:id="10" w:name="h.58vk9qsrslk2" w:colFirst="0" w:colLast="0"/>
       <w:bookmarkEnd w:id="9"/>
+      <w:bookmarkEnd w:id="10"/>
       <w:r>
         <w:rPr>
           <w:rFonts w:ascii="Calibri" w:eastAsia="Calibri" w:hAnsi="Calibri" w:cs="Calibri"/>
           <w:sz w:val="24"/>
           <w:szCs w:val="24"/>
         </w:rPr>
-        <w:t>Subsequent step of adding appts to calendar</w:t>
+        <w:t xml:space="preserve">Once the appointment list is downloaded, this option may be chosen to send the list of appointments to the phone’s calendar.  </w:t>
+      </w:r>
+      <w:r>
+        <w:rPr>
+          <w:rFonts w:ascii="Calibri" w:eastAsia="Calibri" w:hAnsi="Calibri" w:cs="Calibri"/>
+          <w:sz w:val="24"/>
+          <w:szCs w:val="24"/>
+        </w:rPr>
+        <w:t>(Optional)</w:t>
+      </w:r>
+    </w:p>
+    <w:p>
+      <w:pPr>
+        <w:pStyle w:val="Heading2"/>
+      </w:pPr>
+      <w:bookmarkStart w:id="11" w:name="_Toc415415618"/>
+      <w:r>
+        <w:t>3.2 Get Directions to Facility</w:t>
+      </w:r>
+      <w:bookmarkEnd w:id="11"/>
+      <w:r>
+        <w:t xml:space="preserve"> </w:t>
+      </w:r>
+    </w:p>
+    <w:p>
+      <w:pPr>
+        <w:pStyle w:val="Normal1"/>
+        <w:rPr>
+          <w:rFonts w:ascii="Calibri" w:eastAsia="Calibri" w:hAnsi="Calibri" w:cs="Calibri"/>
+          <w:sz w:val="24"/>
+          <w:szCs w:val="24"/>
+        </w:rPr>
+      </w:pPr>
+      <w:r>
+        <w:rPr>
+          <w:rFonts w:ascii="Calibri" w:eastAsia="Calibri" w:hAnsi="Calibri" w:cs="Calibri"/>
+          <w:sz w:val="24"/>
+          <w:szCs w:val="24"/>
+        </w:rPr>
+        <w:t>Once the appointment list is downloaded, the user may select an appointment and click this option to get</w:t>
+      </w:r>
+      <w:r>
+        <w:rPr>
+          <w:rFonts w:ascii="Calibri" w:eastAsia="Calibri" w:hAnsi="Calibri" w:cs="Calibri"/>
+          <w:sz w:val="24"/>
+          <w:szCs w:val="24"/>
+        </w:rPr>
+        <w:t xml:space="preserve"> directions to </w:t>
+      </w:r>
+      <w:r>
+        <w:rPr>
+          <w:rFonts w:ascii="Calibri" w:eastAsia="Calibri" w:hAnsi="Calibri" w:cs="Calibri"/>
+          <w:sz w:val="24"/>
+          <w:szCs w:val="24"/>
+        </w:rPr>
+        <w:t xml:space="preserve">the </w:t>
+      </w:r>
+      <w:r>
+        <w:rPr>
+          <w:rFonts w:ascii="Calibri" w:eastAsia="Calibri" w:hAnsi="Calibri" w:cs="Calibri"/>
+          <w:sz w:val="24"/>
+          <w:szCs w:val="24"/>
+        </w:rPr>
+        <w:t>facility</w:t>
+      </w:r>
+      <w:r>
+        <w:rPr>
+          <w:rFonts w:ascii="Calibri" w:eastAsia="Calibri" w:hAnsi="Calibri" w:cs="Calibri"/>
+          <w:sz w:val="24"/>
+          <w:szCs w:val="24"/>
+        </w:rPr>
+        <w:t xml:space="preserve"> for that appointment</w:t>
       </w:r>
       <w:r>
         <w:rPr>
@@ -1678,65 +1889,9 @@
     </w:p>
     <w:p>
       <w:pPr>
-        <w:pStyle w:val="Heading2"/>
-      </w:pPr>
-      <w:bookmarkStart w:id="10" w:name="_Toc415415618"/>
-      <w:r>
-        <w:t>3.</w:t>
-      </w:r>
-      <w:r>
-        <w:t>2</w:t>
-      </w:r>
-      <w:r>
-        <w:t xml:space="preserve"> </w:t>
-      </w:r>
-      <w:r>
-        <w:t>Get Directions to Facility</w:t>
-      </w:r>
-      <w:bookmarkEnd w:id="10"/>
-      <w:r>
-        <w:t xml:space="preserve"> </w:t>
-      </w:r>
-    </w:p>
-    <w:p>
-      <w:pPr>
-        <w:pStyle w:val="Normal1"/>
-        <w:rPr>
-          <w:rFonts w:ascii="Calibri" w:eastAsia="Calibri" w:hAnsi="Calibri" w:cs="Calibri"/>
-          <w:sz w:val="24"/>
-          <w:szCs w:val="24"/>
-        </w:rPr>
-      </w:pPr>
-      <w:r>
-        <w:rPr>
-          <w:rFonts w:ascii="Calibri" w:eastAsia="Calibri" w:hAnsi="Calibri" w:cs="Calibri"/>
-          <w:sz w:val="24"/>
-          <w:szCs w:val="24"/>
-        </w:rPr>
-        <w:t>Subsequent step of getting directions to facility</w:t>
-      </w:r>
-      <w:r>
-        <w:rPr>
-          <w:rFonts w:ascii="Calibri" w:eastAsia="Calibri" w:hAnsi="Calibri" w:cs="Calibri"/>
-          <w:sz w:val="24"/>
-          <w:szCs w:val="24"/>
-        </w:rPr>
-        <w:t>.</w:t>
-      </w:r>
-      <w:r>
-        <w:rPr>
-          <w:rFonts w:ascii="Calibri" w:eastAsia="Calibri" w:hAnsi="Calibri" w:cs="Calibri"/>
-          <w:sz w:val="24"/>
-          <w:szCs w:val="24"/>
-        </w:rPr>
-        <w:t xml:space="preserve"> (Optional)</w:t>
-      </w:r>
-    </w:p>
-    <w:p>
-      <w:pPr>
         <w:pStyle w:val="Heading1"/>
       </w:pPr>
-      <w:bookmarkStart w:id="11" w:name="_Toc415415619"/>
+      <w:bookmarkStart w:id="12" w:name="_Toc415415619"/>
       <w:r>
         <w:t>4</w:t>
       </w:r>
@@ -1746,7 +1901,7 @@
       <w:r>
         <w:t>Check-In for Appointment</w:t>
       </w:r>
-      <w:bookmarkEnd w:id="11"/>
+      <w:bookmarkEnd w:id="12"/>
     </w:p>
     <w:p>
       <w:pPr>
@@ -1760,7 +1915,14 @@
           <w:sz w:val="24"/>
           <w:szCs w:val="24"/>
         </w:rPr>
-        <w:t>How to check in for appts.</w:t>
+        <w:t>Once the user is at the facility for his/her appointment and it is 30 minutes or less until the appointment time, the user can check in by logging into the app, selecting the appointment, and choosing the check-in option</w:t>
+      </w:r>
+      <w:r>
+        <w:rPr>
+          <w:sz w:val="24"/>
+          <w:szCs w:val="24"/>
+        </w:rPr>
+        <w:t>.</w:t>
       </w:r>
       <w:r>
         <w:rPr>
@@ -1769,36 +1931,38 @@
         </w:rPr>
         <w:t xml:space="preserve"> </w:t>
       </w:r>
-    </w:p>
-    <w:p>
-      <w:pPr>
-        <w:pStyle w:val="Heading1"/>
-      </w:pPr>
-      <w:bookmarkStart w:id="12" w:name="_Toc415415620"/>
-      <w:r>
-        <w:t>5</w:t>
-      </w:r>
-      <w:r>
-        <w:t xml:space="preserve">. </w:t>
-      </w:r>
-      <w:r>
-        <w:t>Update Facilities</w:t>
-      </w:r>
-      <w:bookmarkEnd w:id="12"/>
-    </w:p>
-    <w:p>
-      <w:pPr>
-        <w:rPr>
-          <w:sz w:val="24"/>
-          <w:szCs w:val="24"/>
-        </w:rPr>
-      </w:pPr>
       <w:r>
         <w:rPr>
           <w:sz w:val="24"/>
           <w:szCs w:val="24"/>
         </w:rPr>
-        <w:t>How to update the list of facilities</w:t>
+        <w:t xml:space="preserve"> Once the database is updated with his/her arrival, the app will display the doctor’s name and room number of the appointment.</w:t>
+      </w:r>
+    </w:p>
+    <w:p>
+      <w:pPr>
+        <w:pStyle w:val="Heading1"/>
+      </w:pPr>
+      <w:bookmarkStart w:id="13" w:name="_Toc415415620"/>
+      <w:r>
+        <w:lastRenderedPageBreak/>
+        <w:t>5. Update Facilities</w:t>
+      </w:r>
+      <w:bookmarkEnd w:id="13"/>
+    </w:p>
+    <w:p>
+      <w:pPr>
+        <w:rPr>
+          <w:sz w:val="24"/>
+          <w:szCs w:val="24"/>
+        </w:rPr>
+      </w:pPr>
+      <w:r>
+        <w:rPr>
+          <w:sz w:val="24"/>
+          <w:szCs w:val="24"/>
+        </w:rPr>
+        <w:t>Once the user is logged in, he/she can click the update facilities option.  This will lead to a screen with the list of facilities to choose from.  The user can select a facility, choose ‘add’ or ‘del’, and then view the resulting list of his/her facilities</w:t>
       </w:r>
       <w:r>
         <w:rPr>
@@ -1807,14 +1971,13 @@
         </w:rPr>
         <w:t xml:space="preserve">. </w:t>
       </w:r>
-    </w:p>
-    <w:p>
-      <w:pPr>
+      <w:r>
         <w:rPr>
           <w:sz w:val="24"/>
           <w:szCs w:val="24"/>
         </w:rPr>
-      </w:pPr>
+        <w:t xml:space="preserve"> This process may repeat until the list is complete.</w:t>
+      </w:r>
     </w:p>
     <w:p>
       <w:pPr>
@@ -1823,8 +1986,14 @@
           <w:szCs w:val="24"/>
         </w:rPr>
       </w:pPr>
-      <w:bookmarkStart w:id="13" w:name="_GoBack"/>
-      <w:bookmarkEnd w:id="13"/>
+    </w:p>
+    <w:p>
+      <w:pPr>
+        <w:rPr>
+          <w:sz w:val="24"/>
+          <w:szCs w:val="24"/>
+        </w:rPr>
+      </w:pPr>
     </w:p>
     <w:p>
       <w:pPr>
@@ -2031,6 +2200,7 @@
                 <w:szCs w:val="24"/>
               </w:rPr>
             </w:pPr>
+            <w:proofErr w:type="spellStart"/>
             <w:r>
               <w:rPr>
                 <w:i/>
@@ -2039,6 +2209,7 @@
               </w:rPr>
               <w:t>Veni</w:t>
             </w:r>
+            <w:proofErr w:type="spellEnd"/>
           </w:p>
         </w:tc>
         <w:tc>
@@ -2665,43 +2836,10 @@
       </w:tr>
     </w:tbl>
     <w:p/>
-    <w:p/>
     <w:p>
-      <w:r>
-        <w:br w:type="page"/>
-      </w:r>
+      <w:bookmarkStart w:id="16" w:name="h.1ci93xb" w:colFirst="0" w:colLast="0"/>
+      <w:bookmarkEnd w:id="16"/>
     </w:p>
-    <w:p>
-      <w:pPr>
-        <w:pStyle w:val="Heading1"/>
-        <w:jc w:val="center"/>
-      </w:pPr>
-      <w:bookmarkStart w:id="16" w:name="h.1ci93xb" w:colFirst="0" w:colLast="0"/>
-      <w:bookmarkStart w:id="17" w:name="_Toc415415622"/>
-      <w:bookmarkEnd w:id="16"/>
-      <w:r>
-        <w:lastRenderedPageBreak/>
-        <w:t>Appendix B: References</w:t>
-      </w:r>
-      <w:bookmarkEnd w:id="17"/>
-    </w:p>
-    <w:p>
-      <w:pPr>
-        <w:contextualSpacing/>
-        <w:rPr>
-          <w:b/>
-          <w:sz w:val="24"/>
-        </w:rPr>
-      </w:pPr>
-      <w:r>
-        <w:rPr>
-          <w:b/>
-          <w:sz w:val="24"/>
-        </w:rPr>
-        <w:t>1.) www.va.gov</w:t>
-      </w:r>
-    </w:p>
-    <w:p/>
     <w:sectPr>
       <w:headerReference w:type="default" r:id="rId11"/>
       <w:footerReference w:type="default" r:id="rId12"/>
@@ -2836,7 +2974,7 @@
       <w:rPr>
         <w:noProof/>
       </w:rPr>
-      <w:t>4</w:t>
+      <w:t>6</w:t>
     </w:r>
     <w:r>
       <w:fldChar w:fldCharType="end"/>
@@ -2932,8 +3070,21 @@
       <w:spacing w:after="0" w:line="240" w:lineRule="auto"/>
     </w:pPr>
     <w:r>
-      <w:t>SE 6387: Advanced Software Engineering  - R. Z. Wenkstern</w:t>
+      <w:t xml:space="preserve">SE 6387: Advanced Software </w:t>
     </w:r>
+    <w:proofErr w:type="gramStart"/>
+    <w:r>
+      <w:t>Engineering  -</w:t>
+    </w:r>
+    <w:proofErr w:type="gramEnd"/>
+    <w:r>
+      <w:t xml:space="preserve"> R. Z. </w:t>
+    </w:r>
+    <w:proofErr w:type="spellStart"/>
+    <w:r>
+      <w:t>Wenkstern</w:t>
+    </w:r>
+    <w:proofErr w:type="spellEnd"/>
     <w:r>
       <w:tab/>
     </w:r>
@@ -2950,7 +3101,7 @@
       <w:rPr>
         <w:noProof/>
       </w:rPr>
-      <w:t>4</w:t>
+      <w:t>6</w:t>
     </w:r>
     <w:r>
       <w:fldChar w:fldCharType="end"/>
@@ -7637,7 +7788,7 @@
 </file>
 
 <file path=customXml/itemProps1.xml><?xml version="1.0" encoding="utf-8"?>
-<ds:datastoreItem xmlns:ds="http://schemas.openxmlformats.org/officeDocument/2006/customXml" ds:itemID="{2A0FB81C-EE36-4111-89F9-7F066D8BADEB}">
+<ds:datastoreItem xmlns:ds="http://schemas.openxmlformats.org/officeDocument/2006/customXml" ds:itemID="{A60600EB-F0A9-4DEB-AC7B-563F198B5721}">
   <ds:schemaRefs>
     <ds:schemaRef ds:uri="http://schemas.openxmlformats.org/officeDocument/2006/bibliography"/>
   </ds:schemaRefs>

</xml_diff>

<commit_message>
User Manual ROUGH DRAFT
This is my description of how I think it works.  Read and verify before
we turn it in!
</commit_message>
<xml_diff>
--- a/Veni-VA-app-V2/UserManualV1.docx
+++ b/Veni-VA-app-V2/UserManualV1.docx
@@ -2,10 +2,7 @@
 <file path=word/document.xml><?xml version="1.0" encoding="utf-8"?>
 <w:document xmlns:wpc="http://schemas.microsoft.com/office/word/2010/wordprocessingCanvas" xmlns:mc="http://schemas.openxmlformats.org/markup-compatibility/2006" xmlns:o="urn:schemas-microsoft-com:office:office" xmlns:r="http://schemas.openxmlformats.org/officeDocument/2006/relationships" xmlns:m="http://schemas.openxmlformats.org/officeDocument/2006/math" xmlns:v="urn:schemas-microsoft-com:vml" xmlns:wp14="http://schemas.microsoft.com/office/word/2010/wordprocessingDrawing" xmlns:wp="http://schemas.openxmlformats.org/drawingml/2006/wordprocessingDrawing" xmlns:w10="urn:schemas-microsoft-com:office:word" xmlns:w="http://schemas.openxmlformats.org/wordprocessingml/2006/main" xmlns:w14="http://schemas.microsoft.com/office/word/2010/wordml" xmlns:w15="http://schemas.microsoft.com/office/word/2012/wordml" xmlns:wpg="http://schemas.microsoft.com/office/word/2010/wordprocessingGroup" xmlns:wpi="http://schemas.microsoft.com/office/word/2010/wordprocessingInk" xmlns:wne="http://schemas.microsoft.com/office/word/2006/wordml" xmlns:wps="http://schemas.microsoft.com/office/word/2010/wordprocessingShape" mc:Ignorable="w14 w15 wp14">
   <w:body>
-    <w:p>
-      <w:bookmarkStart w:id="0" w:name="_GoBack"/>
-      <w:bookmarkEnd w:id="0"/>
-    </w:p>
+    <w:p/>
     <w:tbl>
       <w:tblPr>
         <w:tblStyle w:val="TableGrid"/>
@@ -102,9 +99,8 @@
                 <w:sz w:val="80"/>
                 <w:szCs w:val="80"/>
               </w:rPr>
-              <w:t xml:space="preserve"> </w:t>
-            </w:r>
-            <w:proofErr w:type="spellStart"/>
+              <w:t xml:space="preserve"> Documen</w:t>
+            </w:r>
             <w:r>
               <w:rPr>
                 <w:b/>
@@ -112,7 +108,7 @@
                 <w:sz w:val="80"/>
                 <w:szCs w:val="80"/>
               </w:rPr>
-              <w:t>Document</w:t>
+              <w:t>t</w:t>
             </w:r>
             <w:r>
               <w:rPr>
@@ -121,9 +117,8 @@
                 <w:sz w:val="80"/>
                 <w:szCs w:val="80"/>
               </w:rPr>
-              <w:t>ion</w:t>
-            </w:r>
-            <w:proofErr w:type="spellEnd"/>
+              <w:t>ation</w:t>
+            </w:r>
           </w:p>
         </w:tc>
       </w:tr>
@@ -209,19 +204,8 @@
                 <w:sz w:val="36"/>
                 <w:szCs w:val="36"/>
               </w:rPr>
-              <w:t xml:space="preserve">R.Z. </w:t>
-            </w:r>
-            <w:proofErr w:type="spellStart"/>
-            <w:r>
-              <w:rPr>
-                <w:b/>
-                <w:color w:val="7F7F7F" w:themeColor="text1" w:themeTint="80"/>
-                <w:sz w:val="36"/>
-                <w:szCs w:val="36"/>
-              </w:rPr>
-              <w:t>Wenkstern</w:t>
-            </w:r>
-            <w:proofErr w:type="spellEnd"/>
+              <w:t>R.Z. Wenkstern</w:t>
+            </w:r>
             <w:r>
               <w:rPr>
                 <w:b/>
@@ -270,7 +254,7 @@
                 <w:sz w:val="36"/>
                 <w:szCs w:val="36"/>
               </w:rPr>
-              <w:t>April 16</w:t>
+              <w:t>April 22</w:t>
             </w:r>
             <w:r>
               <w:rPr>
@@ -406,36 +390,8 @@
                 <w:sz w:val="24"/>
                 <w:szCs w:val="24"/>
               </w:rPr>
-              <w:t xml:space="preserve"> </w:t>
-            </w:r>
-            <w:proofErr w:type="spellStart"/>
-            <w:r>
-              <w:rPr>
-                <w:b/>
-                <w:sz w:val="24"/>
-                <w:szCs w:val="24"/>
-              </w:rPr>
-              <w:t>Anant</w:t>
-            </w:r>
-            <w:proofErr w:type="spellEnd"/>
-            <w:r>
-              <w:rPr>
-                <w:b/>
-                <w:sz w:val="24"/>
-                <w:szCs w:val="24"/>
-              </w:rPr>
-              <w:t xml:space="preserve"> </w:t>
-            </w:r>
-            <w:proofErr w:type="spellStart"/>
-            <w:r>
-              <w:rPr>
-                <w:b/>
-                <w:sz w:val="24"/>
-                <w:szCs w:val="24"/>
-              </w:rPr>
-              <w:t>Kambli</w:t>
-            </w:r>
-            <w:proofErr w:type="spellEnd"/>
+              <w:t xml:space="preserve"> Anant Kambli</w:t>
+            </w:r>
           </w:p>
         </w:tc>
       </w:tr>
@@ -467,15 +423,7 @@
                 <w:b/>
                 <w:sz w:val="24"/>
               </w:rPr>
-              <w:t xml:space="preserve">Raleigh </w:t>
-            </w:r>
-            <w:proofErr w:type="spellStart"/>
-            <w:r>
-              <w:rPr>
-                <w:b/>
-                <w:sz w:val="24"/>
-              </w:rPr>
-              <w:t>Murr</w:t>
+              <w:t>Raleigh Murr</w:t>
             </w:r>
             <w:r>
               <w:rPr>
@@ -492,7 +440,6 @@
               </w:rPr>
               <w:t>y</w:t>
             </w:r>
-            <w:proofErr w:type="spellEnd"/>
           </w:p>
         </w:tc>
       </w:tr>
@@ -511,23 +458,13 @@
                 <w:szCs w:val="24"/>
               </w:rPr>
             </w:pPr>
-            <w:proofErr w:type="spellStart"/>
             <w:r>
               <w:rPr>
                 <w:b/>
                 <w:sz w:val="24"/>
                 <w:szCs w:val="24"/>
               </w:rPr>
-              <w:t>Shahed</w:t>
-            </w:r>
-            <w:proofErr w:type="spellEnd"/>
-            <w:r>
-              <w:rPr>
-                <w:b/>
-                <w:sz w:val="24"/>
-                <w:szCs w:val="24"/>
-              </w:rPr>
-              <w:t xml:space="preserve"> Shuman</w:t>
+              <w:t>Shahed Shuman</w:t>
             </w:r>
           </w:p>
         </w:tc>
@@ -563,8 +500,8 @@
       <w:pPr>
         <w:pStyle w:val="Heading1"/>
       </w:pPr>
-      <w:bookmarkStart w:id="1" w:name="_Toc415415613"/>
-      <w:bookmarkStart w:id="2" w:name="_Toc271205412"/>
+      <w:bookmarkStart w:id="0" w:name="_Toc271205412"/>
+      <w:bookmarkStart w:id="1" w:name="_Toc417130692"/>
       <w:r>
         <w:lastRenderedPageBreak/>
         <w:t>Revision History</w:t>
@@ -710,6 +647,61 @@
             </w:pPr>
             <w:r>
               <w:t>Initial draft</w:t>
+            </w:r>
+          </w:p>
+        </w:tc>
+        <w:tc>
+          <w:tcPr>
+            <w:tcW w:w="2133" w:type="dxa"/>
+          </w:tcPr>
+          <w:p>
+            <w:pPr>
+              <w:spacing w:before="40" w:after="40"/>
+              <w:ind w:left="360"/>
+            </w:pPr>
+            <w:r>
+              <w:t>K. Whitmire</w:t>
+            </w:r>
+          </w:p>
+        </w:tc>
+      </w:tr>
+      <w:tr>
+        <w:tc>
+          <w:tcPr>
+            <w:tcW w:w="1116" w:type="dxa"/>
+          </w:tcPr>
+          <w:p>
+            <w:pPr>
+              <w:spacing w:before="40" w:after="40"/>
+            </w:pPr>
+            <w:r>
+              <w:t>2.0</w:t>
+            </w:r>
+          </w:p>
+        </w:tc>
+        <w:tc>
+          <w:tcPr>
+            <w:tcW w:w="1485" w:type="dxa"/>
+          </w:tcPr>
+          <w:p>
+            <w:pPr>
+              <w:spacing w:before="40" w:after="40"/>
+            </w:pPr>
+            <w:r>
+              <w:t>22-Apr-2015</w:t>
+            </w:r>
+          </w:p>
+        </w:tc>
+        <w:tc>
+          <w:tcPr>
+            <w:tcW w:w="4605" w:type="dxa"/>
+          </w:tcPr>
+          <w:p>
+            <w:pPr>
+              <w:spacing w:before="40" w:after="40"/>
+            </w:pPr>
+            <w:r>
+              <w:t>Updates to steps</w:t>
             </w:r>
           </w:p>
         </w:tc>
@@ -838,7 +830,7 @@
               <w:noProof/>
             </w:rPr>
           </w:pPr>
-          <w:hyperlink w:anchor="_Toc415415613" w:history="1">
+          <w:hyperlink w:anchor="_Toc417130692" w:history="1">
             <w:r>
               <w:rPr>
                 <w:rStyle w:val="Hyperlink"/>
@@ -865,7 +857,7 @@
                 <w:noProof/>
                 <w:webHidden/>
               </w:rPr>
-              <w:instrText xml:space="preserve"> PAGEREF _Toc415415613 \h </w:instrText>
+              <w:instrText xml:space="preserve"> PAGEREF _Toc417130692 \h </w:instrText>
             </w:r>
             <w:r>
               <w:rPr>
@@ -906,7 +898,7 @@
               <w:noProof/>
             </w:rPr>
           </w:pPr>
-          <w:hyperlink w:anchor="_Toc415415614" w:history="1">
+          <w:hyperlink w:anchor="_Toc417130693" w:history="1">
             <w:r>
               <w:rPr>
                 <w:rStyle w:val="Hyperlink"/>
@@ -933,7 +925,7 @@
                 <w:noProof/>
                 <w:webHidden/>
               </w:rPr>
-              <w:instrText xml:space="preserve"> PAGEREF _Toc415415614 \h </w:instrText>
+              <w:instrText xml:space="preserve"> PAGEREF _Toc417130693 \h </w:instrText>
             </w:r>
             <w:r>
               <w:rPr>
@@ -974,13 +966,13 @@
               <w:noProof/>
             </w:rPr>
           </w:pPr>
-          <w:hyperlink w:anchor="_Toc415415615" w:history="1">
+          <w:hyperlink w:anchor="_Toc417130694" w:history="1">
             <w:r>
               <w:rPr>
                 <w:rStyle w:val="Hyperlink"/>
                 <w:noProof/>
               </w:rPr>
-              <w:t>2. Install</w:t>
+              <w:t>2. Install and Login</w:t>
             </w:r>
             <w:r>
               <w:rPr>
@@ -1001,7 +993,7 @@
                 <w:noProof/>
                 <w:webHidden/>
               </w:rPr>
-              <w:instrText xml:space="preserve"> PAGEREF _Toc415415615 \h </w:instrText>
+              <w:instrText xml:space="preserve"> PAGEREF _Toc417130694 \h </w:instrText>
             </w:r>
             <w:r>
               <w:rPr>
@@ -1042,7 +1034,7 @@
               <w:noProof/>
             </w:rPr>
           </w:pPr>
-          <w:hyperlink w:anchor="_Toc415415616" w:history="1">
+          <w:hyperlink w:anchor="_Toc417130695" w:history="1">
             <w:r>
               <w:rPr>
                 <w:rStyle w:val="Hyperlink"/>
@@ -1069,7 +1061,7 @@
                 <w:noProof/>
                 <w:webHidden/>
               </w:rPr>
-              <w:instrText xml:space="preserve"> PAGEREF _Toc415415616 \h </w:instrText>
+              <w:instrText xml:space="preserve"> PAGEREF _Toc417130695 \h </w:instrText>
             </w:r>
             <w:r>
               <w:rPr>
@@ -1110,7 +1102,7 @@
               <w:noProof/>
             </w:rPr>
           </w:pPr>
-          <w:hyperlink w:anchor="_Toc415415617" w:history="1">
+          <w:hyperlink w:anchor="_Toc417130696" w:history="1">
             <w:r>
               <w:rPr>
                 <w:rStyle w:val="Hyperlink"/>
@@ -1137,7 +1129,7 @@
                 <w:noProof/>
                 <w:webHidden/>
               </w:rPr>
-              <w:instrText xml:space="preserve"> PAGEREF _Toc415415617 \h </w:instrText>
+              <w:instrText xml:space="preserve"> PAGEREF _Toc417130696 \h </w:instrText>
             </w:r>
             <w:r>
               <w:rPr>
@@ -1178,7 +1170,7 @@
               <w:noProof/>
             </w:rPr>
           </w:pPr>
-          <w:hyperlink w:anchor="_Toc415415618" w:history="1">
+          <w:hyperlink w:anchor="_Toc417130697" w:history="1">
             <w:r>
               <w:rPr>
                 <w:rStyle w:val="Hyperlink"/>
@@ -1205,7 +1197,7 @@
                 <w:noProof/>
                 <w:webHidden/>
               </w:rPr>
-              <w:instrText xml:space="preserve"> PAGEREF _Toc415415618 \h </w:instrText>
+              <w:instrText xml:space="preserve"> PAGEREF _Toc417130697 \h </w:instrText>
             </w:r>
             <w:r>
               <w:rPr>
@@ -1246,7 +1238,7 @@
               <w:noProof/>
             </w:rPr>
           </w:pPr>
-          <w:hyperlink w:anchor="_Toc415415619" w:history="1">
+          <w:hyperlink w:anchor="_Toc417130698" w:history="1">
             <w:r>
               <w:rPr>
                 <w:rStyle w:val="Hyperlink"/>
@@ -1273,7 +1265,7 @@
                 <w:noProof/>
                 <w:webHidden/>
               </w:rPr>
-              <w:instrText xml:space="preserve"> PAGEREF _Toc415415619 \h </w:instrText>
+              <w:instrText xml:space="preserve"> PAGEREF _Toc417130698 \h </w:instrText>
             </w:r>
             <w:r>
               <w:rPr>
@@ -1314,7 +1306,7 @@
               <w:noProof/>
             </w:rPr>
           </w:pPr>
-          <w:hyperlink w:anchor="_Toc415415620" w:history="1">
+          <w:hyperlink w:anchor="_Toc417130699" w:history="1">
             <w:r>
               <w:rPr>
                 <w:rStyle w:val="Hyperlink"/>
@@ -1341,7 +1333,7 @@
                 <w:noProof/>
                 <w:webHidden/>
               </w:rPr>
-              <w:instrText xml:space="preserve"> PAGEREF _Toc415415620 \h </w:instrText>
+              <w:instrText xml:space="preserve"> PAGEREF _Toc417130699 \h </w:instrText>
             </w:r>
             <w:r>
               <w:rPr>
@@ -1361,7 +1353,7 @@
                 <w:noProof/>
                 <w:webHidden/>
               </w:rPr>
-              <w:t>4</w:t>
+              <w:t>5</w:t>
             </w:r>
             <w:r>
               <w:rPr>
@@ -1382,7 +1374,7 @@
               <w:noProof/>
             </w:rPr>
           </w:pPr>
-          <w:hyperlink w:anchor="_Toc415415621" w:history="1">
+          <w:hyperlink w:anchor="_Toc417130700" w:history="1">
             <w:r>
               <w:rPr>
                 <w:rStyle w:val="Hyperlink"/>
@@ -1409,75 +1401,7 @@
                 <w:noProof/>
                 <w:webHidden/>
               </w:rPr>
-              <w:instrText xml:space="preserve"> PAGEREF _Toc415415621 \h </w:instrText>
-            </w:r>
-            <w:r>
-              <w:rPr>
-                <w:noProof/>
-                <w:webHidden/>
-              </w:rPr>
-            </w:r>
-            <w:r>
-              <w:rPr>
-                <w:noProof/>
-                <w:webHidden/>
-              </w:rPr>
-              <w:fldChar w:fldCharType="separate"/>
-            </w:r>
-            <w:r>
-              <w:rPr>
-                <w:noProof/>
-                <w:webHidden/>
-              </w:rPr>
-              <w:t>5</w:t>
-            </w:r>
-            <w:r>
-              <w:rPr>
-                <w:noProof/>
-                <w:webHidden/>
-              </w:rPr>
-              <w:fldChar w:fldCharType="end"/>
-            </w:r>
-          </w:hyperlink>
-        </w:p>
-        <w:p>
-          <w:pPr>
-            <w:pStyle w:val="TOC1"/>
-            <w:tabs>
-              <w:tab w:val="right" w:leader="dot" w:pos="9350"/>
-            </w:tabs>
-            <w:rPr>
-              <w:noProof/>
-            </w:rPr>
-          </w:pPr>
-          <w:hyperlink w:anchor="_Toc415415622" w:history="1">
-            <w:r>
-              <w:rPr>
-                <w:rStyle w:val="Hyperlink"/>
-                <w:noProof/>
-              </w:rPr>
-              <w:t>Appendix B: References</w:t>
-            </w:r>
-            <w:r>
-              <w:rPr>
-                <w:noProof/>
-                <w:webHidden/>
-              </w:rPr>
-              <w:tab/>
-            </w:r>
-            <w:r>
-              <w:rPr>
-                <w:noProof/>
-                <w:webHidden/>
-              </w:rPr>
-              <w:fldChar w:fldCharType="begin"/>
-            </w:r>
-            <w:r>
-              <w:rPr>
-                <w:noProof/>
-                <w:webHidden/>
-              </w:rPr>
-              <w:instrText xml:space="preserve"> PAGEREF _Toc415415622 \h </w:instrText>
+              <w:instrText xml:space="preserve"> PAGEREF _Toc417130700 \h </w:instrText>
             </w:r>
             <w:r>
               <w:rPr>
@@ -1541,8 +1465,8 @@
       <w:pPr>
         <w:pStyle w:val="Heading1"/>
       </w:pPr>
-      <w:bookmarkStart w:id="3" w:name="_Toc415415614"/>
-      <w:bookmarkEnd w:id="2"/>
+      <w:bookmarkStart w:id="2" w:name="_Toc417130693"/>
+      <w:bookmarkEnd w:id="0"/>
       <w:r>
         <w:lastRenderedPageBreak/>
         <w:t xml:space="preserve">1. </w:t>
@@ -1550,88 +1474,36 @@
       <w:r>
         <w:t>Overview</w:t>
       </w:r>
-      <w:bookmarkEnd w:id="3"/>
+      <w:bookmarkEnd w:id="2"/>
     </w:p>
     <w:p>
-      <w:pPr>
-        <w:rPr>
-          <w:sz w:val="24"/>
-        </w:rPr>
-      </w:pPr>
       <w:r>
         <w:rPr>
           <w:sz w:val="24"/>
         </w:rPr>
-        <w:t>T</w:t>
-      </w:r>
-      <w:r>
-        <w:rPr>
-          <w:sz w:val="24"/>
-        </w:rPr>
-        <w:t xml:space="preserve">he </w:t>
-      </w:r>
-      <w:proofErr w:type="spellStart"/>
-      <w:r>
-        <w:rPr>
-          <w:i/>
-          <w:sz w:val="24"/>
-        </w:rPr>
-        <w:t>V</w:t>
+        <w:t xml:space="preserve">In the Veterans Administration (VA) Hospital, veterans and their families spend hours waiting in line to check in for their appointments, before heading to the correct office to wait even longer to actually see the doctor.  If they make a mistake, then their entire day was just wasted and they will have to repeat the process another time.  The </w:t>
       </w:r>
       <w:r>
         <w:rPr>
           <w:i/>
           <w:sz w:val="24"/>
         </w:rPr>
-        <w:t>eni</w:t>
-      </w:r>
-      <w:proofErr w:type="spellEnd"/>
-      <w:r>
-        <w:rPr>
-          <w:sz w:val="24"/>
-        </w:rPr>
-        <w:t xml:space="preserve"> </w:t>
+        <w:t>Veni</w:t>
       </w:r>
       <w:r>
         <w:rPr>
           <w:sz w:val="24"/>
         </w:rPr>
-        <w:t>System description</w:t>
-      </w:r>
-      <w:r>
-        <w:rPr>
-          <w:sz w:val="24"/>
-        </w:rPr>
-        <w:t>.</w:t>
-      </w:r>
-      <w:r>
-        <w:rPr>
-          <w:sz w:val="24"/>
-        </w:rPr>
-        <w:t xml:space="preserve"> (</w:t>
-      </w:r>
-      <w:proofErr w:type="gramStart"/>
-      <w:r>
-        <w:rPr>
-          <w:sz w:val="24"/>
-        </w:rPr>
-        <w:t>short</w:t>
-      </w:r>
-      <w:proofErr w:type="gramEnd"/>
-      <w:r>
-        <w:rPr>
-          <w:sz w:val="24"/>
-        </w:rPr>
-        <w:t>!)</w:t>
+        <w:t xml:space="preserve"> system is intended to help address the problems in the current set up in order to make veteran lives easier.  </w:t>
       </w:r>
     </w:p>
     <w:p>
       <w:pPr>
         <w:pStyle w:val="Heading1"/>
       </w:pPr>
-      <w:bookmarkStart w:id="4" w:name="h.2et92p0" w:colFirst="0" w:colLast="0"/>
-      <w:bookmarkStart w:id="5" w:name="_Toc415415615"/>
-      <w:bookmarkEnd w:id="4"/>
+      <w:bookmarkStart w:id="3" w:name="h.2et92p0" w:colFirst="0" w:colLast="0"/>
+      <w:bookmarkStart w:id="4" w:name="_Toc417130694"/>
+      <w:bookmarkEnd w:id="3"/>
       <w:r>
         <w:t>2.</w:t>
       </w:r>
@@ -1641,10 +1513,10 @@
       <w:r>
         <w:t>Install</w:t>
       </w:r>
-      <w:bookmarkEnd w:id="5"/>
       <w:r>
         <w:t xml:space="preserve"> and Login</w:t>
       </w:r>
+      <w:bookmarkEnd w:id="4"/>
     </w:p>
     <w:p>
       <w:pPr>
@@ -1661,7 +1533,6 @@
         </w:rPr>
         <w:t xml:space="preserve">Once the user has downloaded the app, the </w:t>
       </w:r>
-      <w:proofErr w:type="spellStart"/>
       <w:r>
         <w:rPr>
           <w:i/>
@@ -1670,7 +1541,6 @@
         </w:rPr>
         <w:t>Veni</w:t>
       </w:r>
-      <w:proofErr w:type="spellEnd"/>
       <w:r>
         <w:rPr>
           <w:sz w:val="24"/>
@@ -1699,7 +1569,6 @@
         </w:rPr>
         <w:t>The welcome page has two buttons, login and register.  If this is the user’s first time using the app, the user shall click register.  This leads to a screen where the user may enter their information.  When entering the facilities, the user will be taken to another screen to select a facility from a list before returning to the information screen.  The user may repeat this process until the facilities list on the information screen is filled out with all of his/her facilities.  Once all the information is filled out, the user will click the next arrow at the bottom of the screen.  This will create the user’s account.  If the account is not created, an error message will appear stating why so the user may either enter the correct information or contact the VA.</w:t>
       </w:r>
-      <w:bookmarkStart w:id="6" w:name="_Toc415415616"/>
     </w:p>
     <w:p>
       <w:pPr>
@@ -1720,6 +1589,7 @@
       <w:pPr>
         <w:pStyle w:val="Heading1"/>
       </w:pPr>
+      <w:bookmarkStart w:id="5" w:name="_Toc417130695"/>
       <w:r>
         <w:t>3</w:t>
       </w:r>
@@ -1729,14 +1599,14 @@
       <w:r>
         <w:t>Download Appointments</w:t>
       </w:r>
-      <w:bookmarkEnd w:id="6"/>
+      <w:bookmarkEnd w:id="5"/>
     </w:p>
     <w:p>
       <w:r>
         <w:rPr>
           <w:sz w:val="24"/>
         </w:rPr>
-        <w:t>Download appointments</w:t>
+        <w:t>To download appointments, select ‘Fetch</w:t>
       </w:r>
       <w:r>
         <w:rPr>
@@ -1748,7 +1618,19 @@
         <w:rPr>
           <w:sz w:val="24"/>
         </w:rPr>
-        <w:t>process</w:t>
+        <w:t>A</w:t>
+      </w:r>
+      <w:r>
+        <w:rPr>
+          <w:sz w:val="24"/>
+        </w:rPr>
+        <w:t>ppointments</w:t>
+      </w:r>
+      <w:r>
+        <w:rPr>
+          <w:sz w:val="24"/>
+        </w:rPr>
+        <w:t>’</w:t>
       </w:r>
       <w:r>
         <w:rPr>
@@ -1756,14 +1638,20 @@
         </w:rPr>
         <w:t xml:space="preserve"> </w:t>
       </w:r>
+      <w:r>
+        <w:rPr>
+          <w:sz w:val="24"/>
+        </w:rPr>
+        <w:t>from the list of options.  This will take the user to a screen with a list of all of their currently scheduled appointments with the VA.</w:t>
+      </w:r>
     </w:p>
     <w:p>
       <w:pPr>
         <w:pStyle w:val="Heading2"/>
       </w:pPr>
-      <w:bookmarkStart w:id="7" w:name="h.17dp8vu" w:colFirst="0" w:colLast="0"/>
-      <w:bookmarkStart w:id="8" w:name="_Toc415415617"/>
-      <w:bookmarkEnd w:id="7"/>
+      <w:bookmarkStart w:id="6" w:name="h.17dp8vu" w:colFirst="0" w:colLast="0"/>
+      <w:bookmarkStart w:id="7" w:name="_Toc417130696"/>
+      <w:bookmarkEnd w:id="6"/>
       <w:r>
         <w:t>3</w:t>
       </w:r>
@@ -1773,7 +1661,7 @@
       <w:r>
         <w:t>Add Appointments to Calendar</w:t>
       </w:r>
-      <w:bookmarkEnd w:id="8"/>
+      <w:bookmarkEnd w:id="7"/>
       <w:r>
         <w:t xml:space="preserve"> </w:t>
       </w:r>
@@ -1787,10 +1675,10 @@
           <w:szCs w:val="24"/>
         </w:rPr>
       </w:pPr>
-      <w:bookmarkStart w:id="9" w:name="h.26in1rg" w:colFirst="0" w:colLast="0"/>
-      <w:bookmarkStart w:id="10" w:name="h.58vk9qsrslk2" w:colFirst="0" w:colLast="0"/>
+      <w:bookmarkStart w:id="8" w:name="h.26in1rg" w:colFirst="0" w:colLast="0"/>
+      <w:bookmarkStart w:id="9" w:name="h.58vk9qsrslk2" w:colFirst="0" w:colLast="0"/>
+      <w:bookmarkEnd w:id="8"/>
       <w:bookmarkEnd w:id="9"/>
-      <w:bookmarkEnd w:id="10"/>
       <w:r>
         <w:rPr>
           <w:rFonts w:ascii="Calibri" w:eastAsia="Calibri" w:hAnsi="Calibri" w:cs="Calibri"/>
@@ -1812,11 +1700,11 @@
       <w:pPr>
         <w:pStyle w:val="Heading2"/>
       </w:pPr>
-      <w:bookmarkStart w:id="11" w:name="_Toc415415618"/>
+      <w:bookmarkStart w:id="10" w:name="_Toc417130697"/>
       <w:r>
         <w:t>3.2 Get Directions to Facility</w:t>
       </w:r>
-      <w:bookmarkEnd w:id="11"/>
+      <w:bookmarkEnd w:id="10"/>
       <w:r>
         <w:t xml:space="preserve"> </w:t>
       </w:r>
@@ -1891,7 +1779,7 @@
       <w:pPr>
         <w:pStyle w:val="Heading1"/>
       </w:pPr>
-      <w:bookmarkStart w:id="12" w:name="_Toc415415619"/>
+      <w:bookmarkStart w:id="11" w:name="_Toc417130698"/>
       <w:r>
         <w:t>4</w:t>
       </w:r>
@@ -1901,7 +1789,7 @@
       <w:r>
         <w:t>Check-In for Appointment</w:t>
       </w:r>
-      <w:bookmarkEnd w:id="12"/>
+      <w:bookmarkEnd w:id="11"/>
     </w:p>
     <w:p>
       <w:pPr>
@@ -1915,7 +1803,29 @@
           <w:sz w:val="24"/>
           <w:szCs w:val="24"/>
         </w:rPr>
-        <w:t>Once the user is at the facility for his/her appointment and it is 30 minutes or less until the appointment time, the user can check in by logging into the app, selecting the appointment, and choosing the check-in option</w:t>
+        <w:t>Once the user is at the facility for his/her appointment</w:t>
+      </w:r>
+      <w:r>
+        <w:rPr>
+          <w:sz w:val="24"/>
+          <w:szCs w:val="24"/>
+        </w:rPr>
+        <w:t xml:space="preserve"> (within 500 meters of the location)</w:t>
+      </w:r>
+      <w:r>
+        <w:rPr>
+          <w:sz w:val="24"/>
+          <w:szCs w:val="24"/>
+        </w:rPr>
+        <w:t xml:space="preserve"> and it is 30 minutes or less until the appointment time, the user can check in by logging into the </w:t>
+      </w:r>
+      <w:r>
+        <w:rPr>
+          <w:sz w:val="24"/>
+          <w:szCs w:val="24"/>
+        </w:rPr>
+        <w:lastRenderedPageBreak/>
+        <w:t>app, selecting the appointment, and choosing the check-in option</w:t>
       </w:r>
       <w:r>
         <w:rPr>
@@ -1936,16 +1846,38 @@
           <w:sz w:val="24"/>
           <w:szCs w:val="24"/>
         </w:rPr>
-        <w:t xml:space="preserve"> Once the database is updated with his/her arrival, the app will display the doctor’s name and room number of the appointment.</w:t>
+        <w:t xml:space="preserve"> Once the database is updated with his/her arrival, the app will display the doctor’s name and </w:t>
+      </w:r>
+      <w:r>
+        <w:rPr>
+          <w:sz w:val="24"/>
+          <w:szCs w:val="24"/>
+        </w:rPr>
+        <w:t xml:space="preserve">the </w:t>
+      </w:r>
+      <w:r>
+        <w:rPr>
+          <w:sz w:val="24"/>
+          <w:szCs w:val="24"/>
+        </w:rPr>
+        <w:t xml:space="preserve">room number of </w:t>
+      </w:r>
+      <w:bookmarkStart w:id="12" w:name="_GoBack"/>
+      <w:bookmarkEnd w:id="12"/>
+      <w:r>
+        <w:rPr>
+          <w:sz w:val="24"/>
+          <w:szCs w:val="24"/>
+        </w:rPr>
+        <w:t>the appointment.</w:t>
       </w:r>
     </w:p>
     <w:p>
       <w:pPr>
         <w:pStyle w:val="Heading1"/>
       </w:pPr>
-      <w:bookmarkStart w:id="13" w:name="_Toc415415620"/>
+      <w:bookmarkStart w:id="13" w:name="_Toc417130699"/>
       <w:r>
-        <w:lastRenderedPageBreak/>
         <w:t>5. Update Facilities</w:t>
       </w:r>
       <w:bookmarkEnd w:id="13"/>
@@ -2017,7 +1949,7 @@
         <w:pStyle w:val="Heading1"/>
         <w:jc w:val="center"/>
       </w:pPr>
-      <w:bookmarkStart w:id="15" w:name="_Toc415415621"/>
+      <w:bookmarkStart w:id="15" w:name="_Toc417130700"/>
       <w:r>
         <w:lastRenderedPageBreak/>
         <w:t>Appendix A: Glossary</w:t>
@@ -2200,7 +2132,6 @@
                 <w:szCs w:val="24"/>
               </w:rPr>
             </w:pPr>
-            <w:proofErr w:type="spellStart"/>
             <w:r>
               <w:rPr>
                 <w:i/>
@@ -2209,7 +2140,6 @@
               </w:rPr>
               <w:t>Veni</w:t>
             </w:r>
-            <w:proofErr w:type="spellEnd"/>
           </w:p>
         </w:tc>
         <w:tc>
@@ -2974,7 +2904,7 @@
       <w:rPr>
         <w:noProof/>
       </w:rPr>
-      <w:t>6</w:t>
+      <w:t>5</w:t>
     </w:r>
     <w:r>
       <w:fldChar w:fldCharType="end"/>
@@ -3070,21 +3000,8 @@
       <w:spacing w:after="0" w:line="240" w:lineRule="auto"/>
     </w:pPr>
     <w:r>
-      <w:t xml:space="preserve">SE 6387: Advanced Software </w:t>
+      <w:t>SE 6387: Advanced Software Engineering  - R. Z. Wenkstern</w:t>
     </w:r>
-    <w:proofErr w:type="gramStart"/>
-    <w:r>
-      <w:t>Engineering  -</w:t>
-    </w:r>
-    <w:proofErr w:type="gramEnd"/>
-    <w:r>
-      <w:t xml:space="preserve"> R. Z. </w:t>
-    </w:r>
-    <w:proofErr w:type="spellStart"/>
-    <w:r>
-      <w:t>Wenkstern</w:t>
-    </w:r>
-    <w:proofErr w:type="spellEnd"/>
     <w:r>
       <w:tab/>
     </w:r>
@@ -3101,7 +3018,7 @@
       <w:rPr>
         <w:noProof/>
       </w:rPr>
-      <w:t>6</w:t>
+      <w:t>5</w:t>
     </w:r>
     <w:r>
       <w:fldChar w:fldCharType="end"/>
@@ -7788,7 +7705,7 @@
 </file>
 
 <file path=customXml/itemProps1.xml><?xml version="1.0" encoding="utf-8"?>
-<ds:datastoreItem xmlns:ds="http://schemas.openxmlformats.org/officeDocument/2006/customXml" ds:itemID="{A60600EB-F0A9-4DEB-AC7B-563F198B5721}">
+<ds:datastoreItem xmlns:ds="http://schemas.openxmlformats.org/officeDocument/2006/customXml" ds:itemID="{59A366F5-A2AE-4889-A8E0-E6ADDF795EA6}">
   <ds:schemaRefs>
     <ds:schemaRef ds:uri="http://schemas.openxmlformats.org/officeDocument/2006/bibliography"/>
   </ds:schemaRefs>

</xml_diff>